<commit_message>
End of The Ansible Seeion
</commit_message>
<xml_diff>
--- a/AnsibleCI.docx
+++ b/AnsibleCI.docx
@@ -56,6 +56,367 @@
         <w:t>if you want to reinstall jenkins we need to remove the .jenkins directory and rerun the war file</w:t>
       </w:r>
     </w:p>
+    <w:p>
+      <w:r>
+        <w:t>Maven project attrributes:</w:t>
+      </w:r>
+    </w:p>
+    <w:p>
+      <w:r>
+        <w:t>Define value for property 'groupId': com.verizon    --Like package name</w:t>
+      </w:r>
+    </w:p>
+    <w:p>
+      <w:r>
+        <w:t>Define value for property 'artifactId': verizon-hello-app  -------Jar or War file</w:t>
+      </w:r>
+    </w:p>
+    <w:p>
+      <w:r>
+        <w:t>Define value for property 'version' 1.0-SNAPSHOT: : 1.0.0</w:t>
+      </w:r>
+    </w:p>
+    <w:p>
+      <w:r>
+        <w:t xml:space="preserve">Define value for property 'package' com.verizon: : </w:t>
+      </w:r>
+    </w:p>
+    <w:p>
+      <w:r>
+        <w:t>Confirm properties configuration:</w:t>
+      </w:r>
+    </w:p>
+    <w:p>
+      <w:r>
+        <w:t>groupId: com.verizon</w:t>
+      </w:r>
+    </w:p>
+    <w:p>
+      <w:r>
+        <w:t>artifactId: verizon-hello-app</w:t>
+      </w:r>
+    </w:p>
+    <w:p>
+      <w:r>
+        <w:t>version: 1.0.0</w:t>
+      </w:r>
+    </w:p>
+    <w:p>
+      <w:r>
+        <w:t>package: com.verizon</w:t>
+      </w:r>
+    </w:p>
+    <w:p>
+      <w:r>
+        <w:t xml:space="preserve"> Y: : Y</w:t>
+      </w:r>
+    </w:p>
+    <w:p/>
+    <w:p>
+      <w:r>
+        <w:t>root@ubuntu:/var/Day5/DevOps# tree verizon-hello-app/</w:t>
+      </w:r>
+    </w:p>
+    <w:p>
+      <w:r>
+        <w:t>verizon-hello-app/</w:t>
+      </w:r>
+    </w:p>
+    <w:p>
+      <w:r>
+        <w:rPr>
+          <w:rFonts w:ascii="Arial" w:hAnsi="Arial" w:cs="Arial"/>
+        </w:rPr>
+        <w:t>├</w:t>
+      </w:r>
+      <w:r>
+        <w:rPr>
+          <w:rFonts w:ascii="Calibri" w:hAnsi="Calibri" w:cs="Calibri"/>
+        </w:rPr>
+        <w:t>── pom.xml</w:t>
+      </w:r>
+    </w:p>
+    <w:p>
+      <w:r>
+        <w:t>└── src</w:t>
+      </w:r>
+    </w:p>
+    <w:p>
+      <w:r>
+        <w:t xml:space="preserve">    </w:t>
+      </w:r>
+      <w:r>
+        <w:rPr>
+          <w:rFonts w:ascii="Arial" w:hAnsi="Arial" w:cs="Arial"/>
+        </w:rPr>
+        <w:t>├</w:t>
+      </w:r>
+      <w:r>
+        <w:rPr>
+          <w:rFonts w:ascii="Calibri" w:hAnsi="Calibri" w:cs="Calibri"/>
+        </w:rPr>
+        <w:t>── main</w:t>
+      </w:r>
+    </w:p>
+    <w:p>
+      <w:r>
+        <w:t xml:space="preserve">    │   └── java</w:t>
+      </w:r>
+    </w:p>
+    <w:p>
+      <w:r>
+        <w:t xml:space="preserve">    │       └── com</w:t>
+      </w:r>
+    </w:p>
+    <w:p>
+      <w:r>
+        <w:t xml:space="preserve">    │           └── verizon</w:t>
+      </w:r>
+    </w:p>
+    <w:p>
+      <w:r>
+        <w:t xml:space="preserve">    │               └── App.java</w:t>
+      </w:r>
+    </w:p>
+    <w:p>
+      <w:r>
+        <w:t xml:space="preserve">    └── test</w:t>
+      </w:r>
+    </w:p>
+    <w:p>
+      <w:r>
+        <w:t xml:space="preserve">        └── java</w:t>
+      </w:r>
+    </w:p>
+    <w:p>
+      <w:r>
+        <w:lastRenderedPageBreak/>
+        <w:t xml:space="preserve">            └── com</w:t>
+      </w:r>
+    </w:p>
+    <w:p>
+      <w:r>
+        <w:t xml:space="preserve">                └── verizon</w:t>
+      </w:r>
+    </w:p>
+    <w:p>
+      <w:r>
+        <w:t xml:space="preserve">                    └── AppTest.java</w:t>
+      </w:r>
+    </w:p>
+    <w:p/>
+    <w:p>
+      <w:r>
+        <w:t>9 directories, 3 files</w:t>
+      </w:r>
+    </w:p>
+    <w:p/>
+    <w:p/>
+    <w:p/>
+    <w:p>
+      <w:r>
+        <w:t>root@ubuntu:/var/Day5/DevOps# tree</w:t>
+      </w:r>
+    </w:p>
+    <w:p>
+      <w:r>
+        <w:t>.</w:t>
+      </w:r>
+    </w:p>
+    <w:p>
+      <w:r>
+        <w:rPr>
+          <w:rFonts w:ascii="Arial" w:hAnsi="Arial" w:cs="Arial"/>
+        </w:rPr>
+        <w:t>├</w:t>
+      </w:r>
+      <w:r>
+        <w:rPr>
+          <w:rFonts w:ascii="Calibri" w:hAnsi="Calibri" w:cs="Calibri"/>
+        </w:rPr>
+        <w:t>── ansible.cfg</w:t>
+      </w:r>
+    </w:p>
+    <w:p>
+      <w:r>
+        <w:rPr>
+          <w:rFonts w:ascii="Arial" w:hAnsi="Arial" w:cs="Arial"/>
+        </w:rPr>
+        <w:t>├</w:t>
+      </w:r>
+      <w:r>
+        <w:rPr>
+          <w:rFonts w:ascii="Calibri" w:hAnsi="Calibri" w:cs="Calibri"/>
+        </w:rPr>
+        <w:t>── authorized_keys</w:t>
+      </w:r>
+    </w:p>
+    <w:p>
+      <w:r>
+        <w:rPr>
+          <w:rFonts w:ascii="Arial" w:hAnsi="Arial" w:cs="Arial"/>
+        </w:rPr>
+        <w:t>├</w:t>
+      </w:r>
+      <w:r>
+        <w:rPr>
+          <w:rFonts w:ascii="Calibri" w:hAnsi="Calibri" w:cs="Calibri"/>
+        </w:rPr>
+        <w:t>── Dockerfile</w:t>
+      </w:r>
+    </w:p>
+    <w:p>
+      <w:r>
+        <w:rPr>
+          <w:rFonts w:ascii="Arial" w:hAnsi="Arial" w:cs="Arial"/>
+        </w:rPr>
+        <w:t>├</w:t>
+      </w:r>
+      <w:r>
+        <w:rPr>
+          <w:rFonts w:ascii="Calibri" w:hAnsi="Calibri" w:cs="Calibri"/>
+        </w:rPr>
+        <w:t>── dynamic_inventory.py</w:t>
+      </w:r>
+    </w:p>
+    <w:p>
+      <w:r>
+        <w:rPr>
+          <w:rFonts w:ascii="Arial" w:hAnsi="Arial" w:cs="Arial"/>
+        </w:rPr>
+        <w:t>├</w:t>
+      </w:r>
+      <w:r>
+        <w:rPr>
+          <w:rFonts w:ascii="Calibri" w:hAnsi="Calibri" w:cs="Calibri"/>
+        </w:rPr>
+        <w:t>── install-java-maven.yml</w:t>
+      </w:r>
+    </w:p>
+    <w:p>
+      <w:r>
+        <w:t>└── verizon-hello-app</w:t>
+      </w:r>
+    </w:p>
+    <w:p>
+      <w:r>
+        <w:t xml:space="preserve">    </w:t>
+      </w:r>
+      <w:r>
+        <w:rPr>
+          <w:rFonts w:ascii="Arial" w:hAnsi="Arial" w:cs="Arial"/>
+        </w:rPr>
+        <w:t>├</w:t>
+      </w:r>
+      <w:r>
+        <w:rPr>
+          <w:rFonts w:ascii="Calibri" w:hAnsi="Calibri" w:cs="Calibri"/>
+        </w:rPr>
+        <w:t>── pom.xml</w:t>
+      </w:r>
+    </w:p>
+    <w:p>
+      <w:r>
+        <w:t xml:space="preserve">    └── src</w:t>
+      </w:r>
+    </w:p>
+    <w:p>
+      <w:r>
+        <w:t xml:space="preserve">        </w:t>
+      </w:r>
+      <w:r>
+        <w:rPr>
+          <w:rFonts w:ascii="Arial" w:hAnsi="Arial" w:cs="Arial"/>
+        </w:rPr>
+        <w:t>├</w:t>
+      </w:r>
+      <w:r>
+        <w:rPr>
+          <w:rFonts w:ascii="Calibri" w:hAnsi="Calibri" w:cs="Calibri"/>
+        </w:rPr>
+        <w:t>── main</w:t>
+      </w:r>
+    </w:p>
+    <w:p>
+      <w:r>
+        <w:t xml:space="preserve">        │   └── java</w:t>
+      </w:r>
+    </w:p>
+    <w:p>
+      <w:r>
+        <w:t xml:space="preserve">        │       └── com</w:t>
+      </w:r>
+    </w:p>
+    <w:p>
+      <w:r>
+        <w:t xml:space="preserve">        │           └── verizon</w:t>
+      </w:r>
+    </w:p>
+    <w:p>
+      <w:r>
+        <w:t xml:space="preserve">        │               └── App.java</w:t>
+      </w:r>
+    </w:p>
+    <w:p>
+      <w:r>
+        <w:t xml:space="preserve">        └── test</w:t>
+      </w:r>
+    </w:p>
+    <w:p>
+      <w:r>
+        <w:t xml:space="preserve">            └── java</w:t>
+      </w:r>
+    </w:p>
+    <w:p>
+      <w:r>
+        <w:lastRenderedPageBreak/>
+        <w:t xml:space="preserve">                └── com</w:t>
+      </w:r>
+    </w:p>
+    <w:p>
+      <w:r>
+        <w:t xml:space="preserve">                    └── verizon</w:t>
+      </w:r>
+    </w:p>
+    <w:p>
+      <w:r>
+        <w:t xml:space="preserve">                        └── AppTest.java</w:t>
+      </w:r>
+    </w:p>
+    <w:p/>
+    <w:p>
+      <w:r>
+        <w:t>10 directories, 8 files</w:t>
+      </w:r>
+    </w:p>
+    <w:p>
+      <w:r>
+        <w:t xml:space="preserve">root@ubuntu:/var/Day5/DevOps# cat ansible.cfg </w:t>
+      </w:r>
+    </w:p>
+    <w:p>
+      <w:r>
+        <w:t>[defaults]</w:t>
+      </w:r>
+    </w:p>
+    <w:p>
+      <w:r>
+        <w:t>inventory=./dynamic_inventory.py</w:t>
+      </w:r>
+    </w:p>
+    <w:p/>
+    <w:p>
+      <w:r>
+        <w:t>[ssh_connection]</w:t>
+      </w:r>
+    </w:p>
+    <w:p>
+      <w:r>
+        <w:t>scp_if_ssh=True</w:t>
+      </w:r>
+    </w:p>
+    <w:p/>
+    <w:p/>
     <w:p/>
     <w:sectPr>
       <w:pgSz w:w="12240" w:h="15840"/>

</xml_diff>